<commit_message>
bootstrap and views added
</commit_message>
<xml_diff>
--- a/vue-animated-ui.docx
+++ b/vue-animated-ui.docx
@@ -1864,6 +1864,177 @@
         <w:t>vue-animated-ui</w:t>
       </w:r>
       <w:proofErr w:type="spellEnd"/>
+    </w:p>
+    <w:p>
+      <w:pPr>
+        <w:shd w:val="clear" w:color="auto" w:fill="282C35"/>
+        <w:tabs>
+          <w:tab w:val="left" w:pos="916"/>
+          <w:tab w:val="left" w:pos="1832"/>
+          <w:tab w:val="left" w:pos="2748"/>
+          <w:tab w:val="left" w:pos="3664"/>
+          <w:tab w:val="left" w:pos="4580"/>
+          <w:tab w:val="left" w:pos="5496"/>
+          <w:tab w:val="left" w:pos="6412"/>
+          <w:tab w:val="left" w:pos="7328"/>
+          <w:tab w:val="left" w:pos="8244"/>
+          <w:tab w:val="left" w:pos="9160"/>
+          <w:tab w:val="left" w:pos="10076"/>
+          <w:tab w:val="left" w:pos="10992"/>
+          <w:tab w:val="left" w:pos="11908"/>
+          <w:tab w:val="left" w:pos="12824"/>
+          <w:tab w:val="left" w:pos="13740"/>
+          <w:tab w:val="left" w:pos="14656"/>
+        </w:tabs>
+        <w:spacing w:before="480" w:after="720" w:line="240" w:lineRule="auto"/>
+        <w:rPr>
+          <w:rFonts w:ascii="Consolas" w:eastAsia="Times New Roman" w:hAnsi="Consolas" w:cs="Consolas"/>
+          <w:color w:val="BBBBBB"/>
+          <w:spacing w:val="8"/>
+          <w:sz w:val="20"/>
+          <w:szCs w:val="20"/>
+          <w:lang w:eastAsia="de-DE"/>
+        </w:rPr>
+      </w:pPr>
+      <w:proofErr w:type="spellStart"/>
+      <w:r>
+        <w:rPr>
+          <w:rFonts w:ascii="Consolas" w:eastAsia="Times New Roman" w:hAnsi="Consolas" w:cs="Consolas"/>
+          <w:color w:val="FF5E7F"/>
+          <w:spacing w:val="8"/>
+          <w:sz w:val="20"/>
+          <w:szCs w:val="20"/>
+          <w:lang w:eastAsia="de-DE"/>
+        </w:rPr>
+        <w:t>npm</w:t>
+      </w:r>
+      <w:proofErr w:type="spellEnd"/>
+      <w:r>
+        <w:rPr>
+          <w:rFonts w:ascii="Consolas" w:eastAsia="Times New Roman" w:hAnsi="Consolas" w:cs="Consolas"/>
+          <w:color w:val="BBBBBB"/>
+          <w:spacing w:val="8"/>
+          <w:sz w:val="20"/>
+          <w:szCs w:val="20"/>
+          <w:lang w:eastAsia="de-DE"/>
+        </w:rPr>
+        <w:t xml:space="preserve"> </w:t>
+      </w:r>
+      <w:proofErr w:type="spellStart"/>
+      <w:r>
+        <w:rPr>
+          <w:rFonts w:ascii="Consolas" w:eastAsia="Times New Roman" w:hAnsi="Consolas" w:cs="Consolas"/>
+          <w:color w:val="FF5E7F"/>
+          <w:spacing w:val="8"/>
+          <w:sz w:val="20"/>
+          <w:szCs w:val="20"/>
+          <w:lang w:eastAsia="de-DE"/>
+        </w:rPr>
+        <w:t>install</w:t>
+      </w:r>
+      <w:proofErr w:type="spellEnd"/>
+      <w:r>
+        <w:rPr>
+          <w:rFonts w:ascii="Consolas" w:eastAsia="Times New Roman" w:hAnsi="Consolas" w:cs="Consolas"/>
+          <w:color w:val="BBBBBB"/>
+          <w:spacing w:val="8"/>
+          <w:sz w:val="20"/>
+          <w:szCs w:val="20"/>
+          <w:lang w:eastAsia="de-DE"/>
+        </w:rPr>
+        <w:t xml:space="preserve"> </w:t>
+      </w:r>
+      <w:proofErr w:type="spellStart"/>
+      <w:r>
+        <w:rPr>
+          <w:rFonts w:ascii="Consolas" w:eastAsia="Times New Roman" w:hAnsi="Consolas" w:cs="Consolas"/>
+          <w:color w:val="BBBBBB"/>
+          <w:spacing w:val="8"/>
+          <w:sz w:val="20"/>
+          <w:szCs w:val="20"/>
+          <w:lang w:eastAsia="de-DE"/>
+        </w:rPr>
+        <w:t>bootstrap</w:t>
+      </w:r>
+      <w:proofErr w:type="spellEnd"/>
+    </w:p>
+    <w:p>
+      <w:r>
+        <w:lastRenderedPageBreak/>
+        <w:t>Weiter bei</w:t>
+      </w:r>
+    </w:p>
+    <w:p>
+      <w:pPr>
+        <w:spacing w:after="75" w:line="288" w:lineRule="atLeast"/>
+        <w:outlineLvl w:val="1"/>
+        <w:rPr>
+          <w:rFonts w:ascii="Arial" w:eastAsia="Times New Roman" w:hAnsi="Arial" w:cs="Arial"/>
+          <w:b/>
+          <w:bCs/>
+          <w:color w:val="000000"/>
+          <w:spacing w:val="8"/>
+          <w:sz w:val="38"/>
+          <w:szCs w:val="38"/>
+          <w:lang w:eastAsia="de-DE"/>
+        </w:rPr>
+      </w:pPr>
+      <w:proofErr w:type="spellStart"/>
+      <w:r>
+        <w:rPr>
+          <w:rFonts w:ascii="Arial" w:eastAsia="Times New Roman" w:hAnsi="Arial" w:cs="Arial"/>
+          <w:b/>
+          <w:bCs/>
+          <w:color w:val="000000"/>
+          <w:spacing w:val="8"/>
+          <w:sz w:val="38"/>
+          <w:szCs w:val="38"/>
+          <w:lang w:eastAsia="de-DE"/>
+        </w:rPr>
+        <w:t>Enable</w:t>
+      </w:r>
+      <w:proofErr w:type="spellEnd"/>
+      <w:r>
+        <w:rPr>
+          <w:rFonts w:ascii="Arial" w:eastAsia="Times New Roman" w:hAnsi="Arial" w:cs="Arial"/>
+          <w:b/>
+          <w:bCs/>
+          <w:color w:val="000000"/>
+          <w:spacing w:val="8"/>
+          <w:sz w:val="38"/>
+          <w:szCs w:val="38"/>
+          <w:lang w:eastAsia="de-DE"/>
+        </w:rPr>
+        <w:t xml:space="preserve"> </w:t>
+      </w:r>
+      <w:proofErr w:type="spellStart"/>
+      <w:r>
+        <w:rPr>
+          <w:rFonts w:ascii="Arial" w:eastAsia="Times New Roman" w:hAnsi="Arial" w:cs="Arial"/>
+          <w:b/>
+          <w:bCs/>
+          <w:color w:val="000000"/>
+          <w:spacing w:val="8"/>
+          <w:sz w:val="38"/>
+          <w:szCs w:val="38"/>
+          <w:lang w:eastAsia="de-DE"/>
+        </w:rPr>
+        <w:t>Vue</w:t>
+      </w:r>
+      <w:proofErr w:type="spellEnd"/>
+      <w:r>
+        <w:rPr>
+          <w:rFonts w:ascii="Arial" w:eastAsia="Times New Roman" w:hAnsi="Arial" w:cs="Arial"/>
+          <w:b/>
+          <w:bCs/>
+          <w:color w:val="000000"/>
+          <w:spacing w:val="8"/>
+          <w:sz w:val="38"/>
+          <w:szCs w:val="38"/>
+          <w:lang w:eastAsia="de-DE"/>
+        </w:rPr>
+        <w:t xml:space="preserve"> Router</w:t>
+      </w:r>
     </w:p>
     <w:p>
       <w:bookmarkStart w:id="0" w:name="_GoBack"/>
@@ -2274,6 +2445,26 @@
     <w:qFormat/>
     <w:rsid w:val="002304F5"/>
   </w:style>
+  <w:style w:type="paragraph" w:styleId="berschrift2">
+    <w:name w:val="heading 2"/>
+    <w:basedOn w:val="Standard"/>
+    <w:link w:val="berschrift2Zchn"/>
+    <w:uiPriority w:val="9"/>
+    <w:qFormat/>
+    <w:rsid w:val="00502F79"/>
+    <w:pPr>
+      <w:spacing w:before="100" w:beforeAutospacing="1" w:after="100" w:afterAutospacing="1" w:line="240" w:lineRule="auto"/>
+      <w:outlineLvl w:val="1"/>
+    </w:pPr>
+    <w:rPr>
+      <w:rFonts w:ascii="Times New Roman" w:eastAsia="Times New Roman" w:hAnsi="Times New Roman" w:cs="Times New Roman"/>
+      <w:b/>
+      <w:bCs/>
+      <w:sz w:val="36"/>
+      <w:szCs w:val="36"/>
+      <w:lang w:eastAsia="de-DE"/>
+    </w:rPr>
+  </w:style>
   <w:style w:type="character" w:default="1" w:styleId="Absatz-Standardschriftart">
     <w:name w:val="Default Paragraph Font"/>
     <w:uiPriority w:val="1"/>
@@ -2413,6 +2604,26 @@
     <w:rPr>
       <w:color w:val="954F72" w:themeColor="followedHyperlink"/>
       <w:u w:val="single"/>
+    </w:rPr>
+  </w:style>
+  <w:style w:type="character" w:customStyle="1" w:styleId="token">
+    <w:name w:val="token"/>
+    <w:basedOn w:val="Absatz-Standardschriftart"/>
+    <w:rsid w:val="00650E12"/>
+  </w:style>
+  <w:style w:type="character" w:customStyle="1" w:styleId="berschrift2Zchn">
+    <w:name w:val="Überschrift 2 Zchn"/>
+    <w:basedOn w:val="Absatz-Standardschriftart"/>
+    <w:link w:val="berschrift2"/>
+    <w:uiPriority w:val="9"/>
+    <w:rsid w:val="00502F79"/>
+    <w:rPr>
+      <w:rFonts w:ascii="Times New Roman" w:eastAsia="Times New Roman" w:hAnsi="Times New Roman" w:cs="Times New Roman"/>
+      <w:b/>
+      <w:bCs/>
+      <w:sz w:val="36"/>
+      <w:szCs w:val="36"/>
+      <w:lang w:eastAsia="de-DE"/>
     </w:rPr>
   </w:style>
 </w:styles>

</xml_diff>